<commit_message>
xxy - worked on some comments
</commit_message>
<xml_diff>
--- a/1_Rocnik/Zimny_Semester/Informatika/Poznamky.docx
+++ b/1_Rocnik/Zimny_Semester/Informatika/Poznamky.docx
@@ -740,6 +740,75 @@
         </w:rPr>
         <w:t>Statis node* list[N]</w:t>
       </w:r>
+    </w:p>
+    <w:p>
+      <w:pPr>
+        <w:rPr>
+          <w:lang w:val="en-US"/>
+        </w:rPr>
+      </w:pPr>
+    </w:p>
+    <w:p>
+      <w:pPr>
+        <w:rPr>
+          <w:lang w:val="en-US"/>
+        </w:rPr>
+      </w:pPr>
+      <w:r>
+        <w:rPr>
+          <w:lang w:val="en-US"/>
+        </w:rPr>
+        <w:t>Struct</w:t>
+      </w:r>
+    </w:p>
+    <w:p>
+      <w:pPr>
+        <w:rPr>
+          <w:lang w:val="en-US"/>
+        </w:rPr>
+      </w:pPr>
+    </w:p>
+    <w:p>
+      <w:pPr>
+        <w:rPr>
+          <w:lang w:val="en-US"/>
+        </w:rPr>
+      </w:pPr>
+      <w:r>
+        <w:rPr>
+          <w:lang w:val="en-US"/>
+        </w:rPr>
+        <w:t>#Skuskova otazka</w:t>
+      </w:r>
+    </w:p>
+    <w:p>
+      <w:pPr>
+        <w:rPr>
+          <w:lang w:val="en-US"/>
+        </w:rPr>
+      </w:pPr>
+      <w:proofErr w:type="spellStart"/>
+      <w:r>
+        <w:rPr>
+          <w:lang w:val="en-US"/>
+        </w:rPr>
+        <w:t>Huffmanov</w:t>
+      </w:r>
+      <w:proofErr w:type="spellEnd"/>
+      <w:r>
+        <w:rPr>
+          <w:lang w:val="en-US"/>
+        </w:rPr>
+        <w:t xml:space="preserve"> </w:t>
+      </w:r>
+      <w:proofErr w:type="spellStart"/>
+      <w:r>
+        <w:rPr>
+          <w:lang w:val="en-US"/>
+        </w:rPr>
+        <w:t>kod</w:t>
+      </w:r>
+      <w:proofErr w:type="spellEnd"/>
     </w:p>
     <w:sectPr>
       <w:headerReference w:type="default" r:id="rId8"/>

</xml_diff>